<commit_message>
revised subsetSum and added necessary libraries so it could compile correctly
</commit_message>
<xml_diff>
--- a/homework4/homework4.docx
+++ b/homework4/homework4.docx
@@ -21,10 +21,7 @@
         <w:t>4.2a</w:t>
       </w:r>
       <w:r>
-        <w:t xml:space="preserve"> </w:t>
-      </w:r>
-      <w:r>
-        <w:t>in the textbook</w:t>
+        <w:t xml:space="preserve"> in the textbook</w:t>
       </w:r>
       <w:r>
         <w:t>)</w:t>
@@ -106,18 +103,10 @@
     <w:p>
       <w:r>
         <w:lastRenderedPageBreak/>
-        <w:t>4</w:t>
-      </w:r>
-      <w:proofErr w:type="gramStart"/>
-      <w:r>
-        <w:t>,8</w:t>
-      </w:r>
-      <w:proofErr w:type="gramEnd"/>
-      <w:r>
-        <w:t xml:space="preserve"> </w:t>
-      </w:r>
-      <w:r>
-        <w:t>in the textbook</w:t>
+        <w:t>4,8</w:t>
+      </w:r>
+      <w:r>
+        <w:t xml:space="preserve"> in the textbook</w:t>
       </w:r>
       <w:r>
         <w:t>)</w:t>
@@ -188,10 +177,7 @@
         <w:t>4.17a</w:t>
       </w:r>
       <w:r>
-        <w:t xml:space="preserve"> </w:t>
-      </w:r>
-      <w:r>
-        <w:t>in the textbook</w:t>
+        <w:t xml:space="preserve"> in the textbook</w:t>
       </w:r>
       <w:r>
         <w:t>)</w:t>
@@ -344,11 +330,9 @@
       </w:r>
     </w:p>
     <w:p>
-      <w:proofErr w:type="gramStart"/>
       <w:r>
         <w:t>tinyurl.com/qa75gvn</w:t>
       </w:r>
-      <w:proofErr w:type="gramEnd"/>
       <w:r>
         <w:t xml:space="preserve"> </w:t>
       </w:r>
@@ -449,15 +433,7 @@
     </w:p>
     <w:p>
       <w:r>
-        <w:t>Included edges: A-</w:t>
-      </w:r>
-      <w:proofErr w:type="gramStart"/>
-      <w:r>
-        <w:t>B(</w:t>
-      </w:r>
-      <w:proofErr w:type="gramEnd"/>
-      <w:r>
-        <w:t>1); G-D(1); G-H(1); F-G(1); B-C(2);C-G(2); A-E(4);</w:t>
+        <w:t>Included edges: A-B(1); G-D(1); G-H(1); F-G(1); B-C(2);C-G(2); A-E(4);</w:t>
       </w:r>
     </w:p>
     <w:p>
@@ -555,63 +531,46 @@
       </w:r>
     </w:p>
     <w:p>
-      <w:proofErr w:type="gramStart"/>
-      <w:r>
-        <w:t>min</w:t>
-      </w:r>
-      <w:proofErr w:type="gramEnd"/>
-      <w:r>
-        <w:t xml:space="preserve"> spanning tree length: 12 = 4+1+2+2+1+1+1</w:t>
+      <w:r>
+        <w:t>min spanning tree length: 12 = 4+1+2+2+1+1+1</w:t>
       </w:r>
     </w:p>
     <w:p/>
     <w:p>
-      <w:proofErr w:type="gramStart"/>
       <w:r>
         <w:rPr>
           <w:highlight w:val="yellow"/>
         </w:rPr>
-        <w:t>how</w:t>
-      </w:r>
-      <w:proofErr w:type="gramEnd"/>
-      <w:r>
-        <w:rPr>
-          <w:highlight w:val="yellow"/>
-        </w:rPr>
-        <w:t xml:space="preserve"> do you compress and know where to make the directed arrows to??</w:t>
+        <w:t>how do you compress and know where to make the directed arrows to??</w:t>
       </w:r>
     </w:p>
     <w:p/>
     <w:p>
       <w:r>
-        <w:t xml:space="preserve">5) </w:t>
-      </w:r>
-      <w:proofErr w:type="gramStart"/>
-      <w:r>
-        <w:t>dynamic</w:t>
-      </w:r>
-      <w:proofErr w:type="gramEnd"/>
-      <w:r>
-        <w:t xml:space="preserve"> programming to determine whether a numeric list has a subset of elements that sums to a given value:</w:t>
-      </w:r>
-    </w:p>
-    <w:p>
-      <w:proofErr w:type="gramStart"/>
+        <w:t>5) dynamic programming to determine whether a numeric list has a subset of elements that sums to a given value:</w:t>
+      </w:r>
+    </w:p>
+    <w:p>
       <w:r>
         <w:t>see</w:t>
       </w:r>
-      <w:proofErr w:type="gramEnd"/>
-      <w:r>
-        <w:t xml:space="preserve"> </w:t>
-      </w:r>
-      <w:proofErr w:type="spellStart"/>
-      <w:r>
-        <w:t>subsetSum.c</w:t>
-      </w:r>
-      <w:proofErr w:type="spellEnd"/>
+      <w:r>
+        <w:t xml:space="preserve"> subsetSum.c</w:t>
+      </w:r>
       <w:r>
         <w:t xml:space="preserve"> for dynamic programming solution.</w:t>
       </w:r>
+      <w:r>
+        <w:t xml:space="preserve"> Also </w:t>
+      </w:r>
+      <w:r>
+        <w:t>subsetSumAlternativeApproach</w:t>
+      </w:r>
+      <w:r>
+        <w:t>.c may be a clearer example of the program as well.</w:t>
+      </w:r>
+      <w:bookmarkStart w:id="0" w:name="_GoBack"/>
+      <w:bookmarkEnd w:id="0"/>
     </w:p>
     <w:p>
       <w:hyperlink r:id="rId13" w:tgtFrame="_blank" w:history="1">
@@ -631,21 +590,8 @@
       <w:r>
         <w:t xml:space="preserve">6) </w:t>
       </w:r>
-      <w:proofErr w:type="gramStart"/>
-      <w:r>
-        <w:t>backtracking</w:t>
-      </w:r>
-      <w:proofErr w:type="gramEnd"/>
-      <w:r>
-        <w:t xml:space="preserve"> solver for the </w:t>
-      </w:r>
-      <w:proofErr w:type="spellStart"/>
-      <w:r>
-        <w:t>Kirkman</w:t>
-      </w:r>
-      <w:proofErr w:type="spellEnd"/>
-      <w:r>
-        <w:t xml:space="preserve"> </w:t>
+      <w:r>
+        <w:t xml:space="preserve">backtracking solver for the Kirkman </w:t>
       </w:r>
       <w:r>
         <w:t>Schoolgirl</w:t>
@@ -669,15 +615,7 @@
     </w:p>
     <w:p>
       <w:r>
-        <w:t>See the “executable files” subfolder in the “</w:t>
-      </w:r>
-      <w:proofErr w:type="spellStart"/>
-      <w:r>
-        <w:t>KirkmanLittleSchoolGirlProblem</w:t>
-      </w:r>
-      <w:proofErr w:type="spellEnd"/>
-      <w:r>
-        <w:t xml:space="preserve">” Folder and the “source files” subfolder for the program in Pascal. </w:t>
+        <w:t xml:space="preserve">See the “executable files” subfolder in the “KirkmanLittleSchoolGirlProblem” Folder and the “source files” subfolder for the program in Pascal. </w:t>
       </w:r>
     </w:p>
     <w:p/>
@@ -685,8 +623,6 @@
       <w:r>
         <w:t xml:space="preserve"> </w:t>
       </w:r>
-      <w:bookmarkStart w:id="0" w:name="_GoBack"/>
-      <w:bookmarkEnd w:id="0"/>
     </w:p>
     <w:sectPr>
       <w:pgSz w:w="12240" w:h="15840"/>
@@ -1140,6 +1076,18 @@
       <w:u w:val="single"/>
     </w:rPr>
   </w:style>
+  <w:style w:type="character" w:styleId="FollowedHyperlink">
+    <w:name w:val="FollowedHyperlink"/>
+    <w:basedOn w:val="DefaultParagraphFont"/>
+    <w:uiPriority w:val="99"/>
+    <w:semiHidden/>
+    <w:unhideWhenUsed/>
+    <w:rsid w:val="003E7B02"/>
+    <w:rPr>
+      <w:color w:val="954F72" w:themeColor="followedHyperlink"/>
+      <w:u w:val="single"/>
+    </w:rPr>
+  </w:style>
 </w:styles>
 </file>
 

</xml_diff>